<commit_message>
add nonlinear resps for Nwg paper
</commit_message>
<xml_diff>
--- a/working_drafts/NxCO2xI_supp_v0.2.docx
+++ b/working_drafts/NxCO2xI_supp_v0.2.docx
@@ -116,21 +116,27 @@
           <w:i/>
           <w:iCs/>
         </w:rPr>
-        <w:t>N</w:t>
+        <w:t>C</w:t>
       </w:r>
       <w:r>
         <w:rPr>
           <w:bCs/>
           <w:vertAlign w:val="subscript"/>
         </w:rPr>
-        <w:t>wp</w:t>
+        <w:t>bg</w:t>
       </w:r>
       <w:proofErr w:type="spellEnd"/>
       <w:r>
         <w:rPr>
           <w:bCs/>
         </w:rPr>
-        <w:t xml:space="preserve"> by 27% (</w:t>
+        <w:t xml:space="preserve"> </w:t>
+      </w:r>
+      <w:r>
+        <w:rPr>
+          <w:bCs/>
+        </w:rPr>
+        <w:t>by 100% (</w:t>
       </w:r>
       <w:r>
         <w:rPr>
@@ -144,7 +150,7 @@
         <w:rPr>
           <w:bCs/>
         </w:rPr>
-        <w:t>&lt;0.001; Table S3), a pattern that was enhanced with increasing fertilization (CO</w:t>
+        <w:t>&lt;0.001; Table S3), a pattern that was not modified by fertilization (CO</w:t>
       </w:r>
       <w:r>
         <w:rPr>
@@ -171,19 +177,7 @@
         <w:rPr>
           <w:bCs/>
         </w:rPr>
-        <w:t xml:space="preserve">&lt;0.05; Table S3) but </w:t>
-      </w:r>
-      <w:r>
-        <w:rPr>
-          <w:bCs/>
-        </w:rPr>
-        <w:t>was not modified by</w:t>
-      </w:r>
-      <w:r>
-        <w:rPr>
-          <w:bCs/>
-        </w:rPr>
-        <w:t xml:space="preserve"> inoculation (CO</w:t>
+        <w:t>&gt;0.05; Table S3). An interaction between CO</w:t>
       </w:r>
       <w:r>
         <w:rPr>
@@ -196,7 +190,7 @@
         <w:rPr>
           <w:bCs/>
         </w:rPr>
-        <w:t xml:space="preserve">-by-inoculation interaction: </w:t>
+        <w:t xml:space="preserve"> and inoculation (</w:t>
       </w:r>
       <w:r>
         <w:rPr>
@@ -210,56 +204,82 @@
         <w:rPr>
           <w:bCs/>
         </w:rPr>
-        <w:t>&gt;0.05; Table S3). An interaction between fertilization and inoculation (</w:t>
-      </w:r>
+        <w:t xml:space="preserve">&lt;0.05; Table S3) indicated that </w:t>
+      </w:r>
+      <w:r>
+        <w:rPr>
+          <w:bCs/>
+        </w:rPr>
+        <w:t xml:space="preserve">positive effects of inoculation on </w:t>
+      </w:r>
+      <w:proofErr w:type="spellStart"/>
       <w:r>
         <w:rPr>
           <w:bCs/>
           <w:i/>
           <w:iCs/>
         </w:rPr>
-        <w:t>p</w:t>
-      </w:r>
-      <w:r>
-        <w:rPr>
-          <w:bCs/>
-        </w:rPr>
-        <w:t>&lt;0.001; Table S3) indicated that positive effect</w:t>
-      </w:r>
-      <w:r>
-        <w:rPr>
-          <w:bCs/>
-        </w:rPr>
-        <w:t>s</w:t>
-      </w:r>
-      <w:r>
-        <w:rPr>
-          <w:bCs/>
-        </w:rPr>
-        <w:t xml:space="preserve"> of increasing fertilization on </w:t>
-      </w:r>
-      <w:proofErr w:type="spellStart"/>
+        <w:t>C</w:t>
+      </w:r>
+      <w:r>
+        <w:rPr>
+          <w:bCs/>
+          <w:vertAlign w:val="subscript"/>
+        </w:rPr>
+        <w:t>bg</w:t>
+      </w:r>
+      <w:proofErr w:type="spellEnd"/>
+      <w:r>
+        <w:rPr>
+          <w:bCs/>
+        </w:rPr>
+        <w:t xml:space="preserve"> (</w:t>
+      </w:r>
       <w:r>
         <w:rPr>
           <w:bCs/>
           <w:i/>
           <w:iCs/>
         </w:rPr>
-        <w:t>N</w:t>
+        <w:t>p</w:t>
+      </w:r>
+      <w:r>
+        <w:rPr>
+          <w:bCs/>
+        </w:rPr>
+        <w:t xml:space="preserve">&lt;0.001; Table S3) were only apparent under </w:t>
+      </w:r>
+      <w:r>
+        <w:rPr>
+          <w:bCs/>
+        </w:rPr>
+        <w:t>ambient CO</w:t>
       </w:r>
       <w:r>
         <w:rPr>
           <w:bCs/>
           <w:vertAlign w:val="subscript"/>
         </w:rPr>
-        <w:t>wp</w:t>
-      </w:r>
-      <w:proofErr w:type="spellEnd"/>
-      <w:r>
-        <w:rPr>
-          <w:bCs/>
-        </w:rPr>
-        <w:t xml:space="preserve"> (</w:t>
+        <w:t>2</w:t>
+      </w:r>
+      <w:r>
+        <w:rPr>
+          <w:bCs/>
+        </w:rPr>
+        <w:t xml:space="preserve"> (Tukey test of the inoculation effect under ambient CO</w:t>
+      </w:r>
+      <w:r>
+        <w:rPr>
+          <w:bCs/>
+          <w:vertAlign w:val="subscript"/>
+        </w:rPr>
+        <w:t>2</w:t>
+      </w:r>
+      <w:r>
+        <w:rPr>
+          <w:bCs/>
+        </w:rPr>
+        <w:t xml:space="preserve">: </w:t>
       </w:r>
       <w:r>
         <w:rPr>
@@ -273,19 +293,180 @@
         <w:rPr>
           <w:bCs/>
         </w:rPr>
-        <w:t>&lt;0.001; Table S3) w</w:t>
-      </w:r>
-      <w:r>
-        <w:rPr>
-          <w:bCs/>
-        </w:rPr>
-        <w:t>ere</w:t>
-      </w:r>
-      <w:r>
-        <w:rPr>
-          <w:bCs/>
-        </w:rPr>
-        <w:t xml:space="preserve"> stronger in uninoculated plants (Tukey: </w:t>
+        <w:t>&lt;0.001)</w:t>
+      </w:r>
+      <w:r>
+        <w:rPr>
+          <w:bCs/>
+        </w:rPr>
+        <w:t xml:space="preserve">, as there was no effect of inoculation on </w:t>
+      </w:r>
+      <w:proofErr w:type="spellStart"/>
+      <w:r>
+        <w:rPr>
+          <w:bCs/>
+          <w:i/>
+          <w:iCs/>
+        </w:rPr>
+        <w:t>C</w:t>
+      </w:r>
+      <w:r>
+        <w:rPr>
+          <w:bCs/>
+          <w:vertAlign w:val="subscript"/>
+        </w:rPr>
+        <w:t>bg</w:t>
+      </w:r>
+      <w:proofErr w:type="spellEnd"/>
+      <w:r>
+        <w:rPr>
+          <w:bCs/>
+        </w:rPr>
+        <w:t xml:space="preserve"> under elevated CO</w:t>
+      </w:r>
+      <w:r>
+        <w:rPr>
+          <w:bCs/>
+          <w:vertAlign w:val="subscript"/>
+        </w:rPr>
+        <w:t>2</w:t>
+      </w:r>
+      <w:r>
+        <w:rPr>
+          <w:bCs/>
+        </w:rPr>
+        <w:t xml:space="preserve"> </w:t>
+      </w:r>
+      <w:r>
+        <w:rPr>
+          <w:bCs/>
+        </w:rPr>
+        <w:t>(Tukey test of the inoculation effect under elevated CO</w:t>
+      </w:r>
+      <w:r>
+        <w:rPr>
+          <w:bCs/>
+          <w:vertAlign w:val="subscript"/>
+        </w:rPr>
+        <w:t>2</w:t>
+      </w:r>
+      <w:r>
+        <w:rPr>
+          <w:bCs/>
+        </w:rPr>
+        <w:t xml:space="preserve">: </w:t>
+      </w:r>
+      <w:r>
+        <w:rPr>
+          <w:bCs/>
+          <w:i/>
+          <w:iCs/>
+        </w:rPr>
+        <w:t>p</w:t>
+      </w:r>
+      <w:r>
+        <w:rPr>
+          <w:bCs/>
+        </w:rPr>
+        <w:t>&gt;0.05).</w:t>
+      </w:r>
+      <w:r>
+        <w:rPr>
+          <w:bCs/>
+        </w:rPr>
+        <w:t xml:space="preserve"> </w:t>
+      </w:r>
+      <w:r>
+        <w:rPr>
+          <w:bCs/>
+        </w:rPr>
+        <w:t>An interaction between fertilization and inoculation (</w:t>
+      </w:r>
+      <w:r>
+        <w:rPr>
+          <w:bCs/>
+          <w:i/>
+          <w:iCs/>
+        </w:rPr>
+        <w:t>p</w:t>
+      </w:r>
+      <w:r>
+        <w:rPr>
+          <w:bCs/>
+        </w:rPr>
+        <w:t xml:space="preserve">&lt;0.001; Table S3) indicated that positive effects of increasing fertilization on </w:t>
+      </w:r>
+      <w:proofErr w:type="spellStart"/>
+      <w:r>
+        <w:rPr>
+          <w:bCs/>
+          <w:i/>
+          <w:iCs/>
+        </w:rPr>
+        <w:t>C</w:t>
+      </w:r>
+      <w:r>
+        <w:rPr>
+          <w:bCs/>
+          <w:vertAlign w:val="subscript"/>
+        </w:rPr>
+        <w:t>bg</w:t>
+      </w:r>
+      <w:proofErr w:type="spellEnd"/>
+      <w:r>
+        <w:rPr>
+          <w:bCs/>
+        </w:rPr>
+        <w:t xml:space="preserve"> </w:t>
+      </w:r>
+      <w:r>
+        <w:rPr>
+          <w:bCs/>
+        </w:rPr>
+        <w:t>(</w:t>
+      </w:r>
+      <w:r>
+        <w:rPr>
+          <w:bCs/>
+          <w:i/>
+          <w:iCs/>
+        </w:rPr>
+        <w:t>p</w:t>
+      </w:r>
+      <w:r>
+        <w:rPr>
+          <w:bCs/>
+        </w:rPr>
+        <w:t xml:space="preserve">&lt;0.001; Table S3) </w:t>
+      </w:r>
+      <w:r>
+        <w:rPr>
+          <w:bCs/>
+        </w:rPr>
+        <w:t>were stronger in uninoculated plants than inoculated plants (Tukey test comparing the fertilization-</w:t>
+      </w:r>
+      <w:proofErr w:type="spellStart"/>
+      <w:r>
+        <w:rPr>
+          <w:bCs/>
+          <w:i/>
+          <w:iCs/>
+        </w:rPr>
+        <w:t>C</w:t>
+      </w:r>
+      <w:r>
+        <w:rPr>
+          <w:bCs/>
+          <w:vertAlign w:val="subscript"/>
+        </w:rPr>
+        <w:t>bg</w:t>
+      </w:r>
+      <w:proofErr w:type="spellEnd"/>
+      <w:r>
+        <w:rPr>
+          <w:bCs/>
+        </w:rPr>
+        <w:t xml:space="preserve"> slope between inoculation treatments: </w:t>
       </w:r>
       <w:r>
         <w:rPr>
@@ -336,33 +517,21 @@
           <w:i/>
           <w:iCs/>
         </w:rPr>
-        <w:t>C</w:t>
+        <w:t>N</w:t>
       </w:r>
       <w:r>
         <w:rPr>
           <w:bCs/>
           <w:vertAlign w:val="subscript"/>
         </w:rPr>
-        <w:t>bg</w:t>
+        <w:t>wp</w:t>
       </w:r>
       <w:proofErr w:type="spellEnd"/>
       <w:r>
         <w:rPr>
           <w:bCs/>
         </w:rPr>
-        <w:t xml:space="preserve"> </w:t>
-      </w:r>
-      <w:r>
-        <w:rPr>
-          <w:bCs/>
-        </w:rPr>
-        <w:t xml:space="preserve">by 100% </w:t>
-      </w:r>
-      <w:r>
-        <w:rPr>
-          <w:bCs/>
-        </w:rPr>
-        <w:t>(</w:t>
+        <w:t xml:space="preserve"> by 27% (</w:t>
       </w:r>
       <w:r>
         <w:rPr>
@@ -376,7 +545,7 @@
         <w:rPr>
           <w:bCs/>
         </w:rPr>
-        <w:t>&lt;0.001; Table S3), a pattern that was not modified by fertilization (CO</w:t>
+        <w:t>&lt;0.001; Table S3), a pattern that was enhanced with increasing fertilization (CO</w:t>
       </w:r>
       <w:r>
         <w:rPr>
@@ -403,7 +572,13 @@
         <w:rPr>
           <w:bCs/>
         </w:rPr>
-        <w:t>&gt;0.05; Table S3). An interaction between CO</w:t>
+        <w:t>&lt;0.05; Table S3)</w:t>
+      </w:r>
+      <w:r>
+        <w:rPr>
+          <w:bCs/>
+        </w:rPr>
+        <w:t>. Inoculation did not modify effects of elevated CO</w:t>
       </w:r>
       <w:r>
         <w:rPr>
@@ -416,57 +591,63 @@
         <w:rPr>
           <w:bCs/>
         </w:rPr>
-        <w:t xml:space="preserve"> and inoculation (</w:t>
-      </w:r>
+        <w:t xml:space="preserve"> on </w:t>
+      </w:r>
+      <w:proofErr w:type="spellStart"/>
       <w:r>
         <w:rPr>
           <w:bCs/>
           <w:i/>
           <w:iCs/>
         </w:rPr>
-        <w:t>p</w:t>
-      </w:r>
-      <w:r>
-        <w:rPr>
-          <w:bCs/>
-        </w:rPr>
-        <w:t xml:space="preserve">&lt;0.05; Table S3) indicated that inoculation increased </w:t>
-      </w:r>
-      <w:proofErr w:type="spellStart"/>
+        <w:t>N</w:t>
+      </w:r>
+      <w:r>
+        <w:rPr>
+          <w:bCs/>
+          <w:vertAlign w:val="subscript"/>
+        </w:rPr>
+        <w:t>wp</w:t>
+      </w:r>
+      <w:proofErr w:type="spellEnd"/>
+      <w:r>
+        <w:rPr>
+          <w:bCs/>
+        </w:rPr>
+        <w:t xml:space="preserve"> </w:t>
+      </w:r>
+      <w:r>
+        <w:rPr>
+          <w:bCs/>
+        </w:rPr>
+        <w:t>(CO</w:t>
+      </w:r>
+      <w:r>
+        <w:rPr>
+          <w:bCs/>
+          <w:vertAlign w:val="subscript"/>
+        </w:rPr>
+        <w:t>2</w:t>
+      </w:r>
+      <w:r>
+        <w:rPr>
+          <w:bCs/>
+        </w:rPr>
+        <w:t xml:space="preserve">-by-inoculation interaction: </w:t>
+      </w:r>
       <w:r>
         <w:rPr>
           <w:bCs/>
           <w:i/>
           <w:iCs/>
         </w:rPr>
-        <w:t>C</w:t>
-      </w:r>
-      <w:r>
-        <w:rPr>
-          <w:bCs/>
-          <w:vertAlign w:val="subscript"/>
-        </w:rPr>
-        <w:t>bg</w:t>
-      </w:r>
-      <w:proofErr w:type="spellEnd"/>
-      <w:r>
-        <w:rPr>
-          <w:bCs/>
-        </w:rPr>
-        <w:t xml:space="preserve"> under ambient CO</w:t>
-      </w:r>
-      <w:r>
-        <w:rPr>
-          <w:bCs/>
-          <w:vertAlign w:val="subscript"/>
-        </w:rPr>
-        <w:t>2</w:t>
-      </w:r>
-      <w:r>
-        <w:rPr>
-          <w:bCs/>
-        </w:rPr>
-        <w:t xml:space="preserve"> (Tukey: </w:t>
+        <w:t>p</w:t>
+      </w:r>
+      <w:r>
+        <w:rPr>
+          <w:bCs/>
+        </w:rPr>
+        <w:t>&gt;0.05; Table S3). An interaction between fertilization and inoculation (</w:t>
       </w:r>
       <w:r>
         <w:rPr>
@@ -480,19 +661,19 @@
         <w:rPr>
           <w:bCs/>
         </w:rPr>
-        <w:t xml:space="preserve">&lt;0.001) but did not </w:t>
-      </w:r>
-      <w:r>
-        <w:rPr>
-          <w:bCs/>
-        </w:rPr>
-        <w:t>change</w:t>
-      </w:r>
-      <w:r>
-        <w:rPr>
-          <w:bCs/>
-        </w:rPr>
-        <w:t xml:space="preserve"> </w:t>
+        <w:t>&lt;0.001; Table S3) indicated that positive effect</w:t>
+      </w:r>
+      <w:r>
+        <w:rPr>
+          <w:bCs/>
+        </w:rPr>
+        <w:t>s</w:t>
+      </w:r>
+      <w:r>
+        <w:rPr>
+          <w:bCs/>
+        </w:rPr>
+        <w:t xml:space="preserve"> of increasing fertilization on </w:t>
       </w:r>
       <w:proofErr w:type="spellStart"/>
       <w:r>
@@ -501,34 +682,21 @@
           <w:i/>
           <w:iCs/>
         </w:rPr>
-        <w:t>C</w:t>
+        <w:t>N</w:t>
       </w:r>
       <w:r>
         <w:rPr>
           <w:bCs/>
           <w:vertAlign w:val="subscript"/>
         </w:rPr>
-        <w:t>bg</w:t>
+        <w:t>wp</w:t>
       </w:r>
       <w:proofErr w:type="spellEnd"/>
       <w:r>
         <w:rPr>
           <w:bCs/>
         </w:rPr>
-        <w:t xml:space="preserve"> under eCO</w:t>
-      </w:r>
-      <w:r>
-        <w:rPr>
-          <w:bCs/>
-          <w:vertAlign w:val="subscript"/>
-        </w:rPr>
-        <w:t>2</w:t>
-      </w:r>
-      <w:r>
-        <w:rPr>
-          <w:bCs/>
-        </w:rPr>
-        <w:t xml:space="preserve"> (Tukey: </w:t>
+        <w:t xml:space="preserve"> (</w:t>
       </w:r>
       <w:r>
         <w:rPr>
@@ -542,80 +710,66 @@
         <w:rPr>
           <w:bCs/>
         </w:rPr>
-        <w:t>&gt;0.05). A</w:t>
-      </w:r>
-      <w:r>
-        <w:rPr>
-          <w:bCs/>
-        </w:rPr>
-        <w:t>n</w:t>
-      </w:r>
-      <w:r>
-        <w:rPr>
-          <w:bCs/>
-        </w:rPr>
-        <w:t xml:space="preserve"> interaction between fertilization and inoculation (</w:t>
-      </w:r>
+        <w:t>&lt;0.001; Table S3) w</w:t>
+      </w:r>
+      <w:r>
+        <w:rPr>
+          <w:bCs/>
+        </w:rPr>
+        <w:t>ere</w:t>
+      </w:r>
+      <w:r>
+        <w:rPr>
+          <w:bCs/>
+        </w:rPr>
+        <w:t xml:space="preserve"> stronger in uninoculated plants</w:t>
+      </w:r>
+      <w:r>
+        <w:rPr>
+          <w:bCs/>
+        </w:rPr>
+        <w:t xml:space="preserve"> than inoculated plants</w:t>
+      </w:r>
+      <w:r>
+        <w:rPr>
+          <w:bCs/>
+        </w:rPr>
+        <w:t xml:space="preserve"> (Tukey</w:t>
+      </w:r>
+      <w:r>
+        <w:rPr>
+          <w:bCs/>
+        </w:rPr>
+        <w:t xml:space="preserve"> test comparing the fertilization-</w:t>
+      </w:r>
+      <w:proofErr w:type="spellStart"/>
       <w:r>
         <w:rPr>
           <w:bCs/>
           <w:i/>
           <w:iCs/>
         </w:rPr>
-        <w:t>p</w:t>
-      </w:r>
-      <w:r>
-        <w:rPr>
-          <w:bCs/>
-        </w:rPr>
-        <w:t>&lt;0.001; Table S3) indicated that positive effect</w:t>
-      </w:r>
-      <w:r>
-        <w:rPr>
-          <w:bCs/>
-        </w:rPr>
-        <w:t>s</w:t>
-      </w:r>
-      <w:r>
-        <w:rPr>
-          <w:bCs/>
-        </w:rPr>
-        <w:t xml:space="preserve"> of increasing fertilization on </w:t>
-      </w:r>
-      <w:proofErr w:type="spellStart"/>
-      <w:r>
-        <w:rPr>
-          <w:bCs/>
-          <w:i/>
-          <w:iCs/>
-        </w:rPr>
-        <w:t>C</w:t>
+        <w:t>N</w:t>
       </w:r>
       <w:r>
         <w:rPr>
           <w:bCs/>
           <w:vertAlign w:val="subscript"/>
         </w:rPr>
-        <w:t>bg</w:t>
+        <w:t>wp</w:t>
       </w:r>
       <w:proofErr w:type="spellEnd"/>
       <w:r>
         <w:rPr>
           <w:bCs/>
         </w:rPr>
-        <w:t xml:space="preserve"> w</w:t>
-      </w:r>
-      <w:r>
-        <w:rPr>
-          <w:bCs/>
-        </w:rPr>
-        <w:t>ere</w:t>
-      </w:r>
-      <w:r>
-        <w:rPr>
-          <w:bCs/>
-        </w:rPr>
-        <w:t xml:space="preserve"> stronger in uninoculated plants (Tukey: </w:t>
+        <w:t xml:space="preserve"> slope between inoculation treatments</w:t>
+      </w:r>
+      <w:r>
+        <w:rPr>
+          <w:bCs/>
+        </w:rPr>
+        <w:t xml:space="preserve">: </w:t>
       </w:r>
       <w:r>
         <w:rPr>
@@ -723,7 +877,19 @@
         <w:rPr>
           <w:bCs/>
         </w:rPr>
-        <w:t xml:space="preserve">), a pattern that was modified </w:t>
+        <w:t xml:space="preserve">), a pattern that was </w:t>
+      </w:r>
+      <w:r>
+        <w:rPr>
+          <w:bCs/>
+        </w:rPr>
+        <w:t xml:space="preserve">not </w:t>
+      </w:r>
+      <w:r>
+        <w:rPr>
+          <w:bCs/>
+        </w:rPr>
+        <w:t xml:space="preserve">modified </w:t>
       </w:r>
       <w:r>
         <w:rPr>
@@ -792,13 +958,56 @@
         <w:rPr>
           <w:bCs/>
         </w:rPr>
-        <w:t>), but not inoculation (</w:t>
-      </w:r>
-      <w:r>
-        <w:rPr>
-          <w:bCs/>
-        </w:rPr>
-        <w:t xml:space="preserve">inoculation-by-fertilization interaction: </w:t>
+        <w:t>; Fig. S6a</w:t>
+      </w:r>
+      <w:r>
+        <w:rPr>
+          <w:bCs/>
+        </w:rPr>
+        <w:t>)</w:t>
+      </w:r>
+      <w:r>
+        <w:rPr>
+          <w:bCs/>
+        </w:rPr>
+        <w:t xml:space="preserve"> or</w:t>
+      </w:r>
+      <w:r>
+        <w:rPr>
+          <w:bCs/>
+        </w:rPr>
+        <w:t xml:space="preserve"> inoculation (</w:t>
+      </w:r>
+      <w:r>
+        <w:rPr>
+          <w:bCs/>
+        </w:rPr>
+        <w:t>CO</w:t>
+      </w:r>
+      <w:r>
+        <w:rPr>
+          <w:bCs/>
+          <w:vertAlign w:val="subscript"/>
+        </w:rPr>
+        <w:t>2</w:t>
+      </w:r>
+      <w:r>
+        <w:rPr>
+          <w:bCs/>
+        </w:rPr>
+        <w:t>-by-</w:t>
+      </w:r>
+      <w:r>
+        <w:rPr>
+          <w:bCs/>
+        </w:rPr>
+        <w:t>inoculation</w:t>
+      </w:r>
+      <w:r>
+        <w:rPr>
+          <w:bCs/>
+        </w:rPr>
+        <w:t xml:space="preserve"> interaction: </w:t>
       </w:r>
       <w:r>
         <w:rPr>
@@ -836,19 +1045,19 @@
         <w:rPr>
           <w:bCs/>
         </w:rPr>
-        <w:t>). Specifically, negative effect</w:t>
-      </w:r>
-      <w:r>
-        <w:rPr>
-          <w:bCs/>
-        </w:rPr>
-        <w:t>s</w:t>
-      </w:r>
-      <w:r>
-        <w:rPr>
-          <w:bCs/>
-        </w:rPr>
-        <w:t xml:space="preserve"> of increasing fertilization on nodule biomass (</w:t>
+        <w:t xml:space="preserve">). </w:t>
+      </w:r>
+      <w:r>
+        <w:rPr>
+          <w:bCs/>
+        </w:rPr>
+        <w:t>An</w:t>
+      </w:r>
+      <w:r>
+        <w:rPr>
+          <w:bCs/>
+        </w:rPr>
+        <w:t xml:space="preserve"> interaction between fertilization and inoculation (</w:t>
       </w:r>
       <w:r>
         <w:rPr>
@@ -880,32 +1089,31 @@
         <w:rPr>
           <w:bCs/>
         </w:rPr>
-        <w:t>) w</w:t>
-      </w:r>
-      <w:r>
-        <w:rPr>
-          <w:bCs/>
-        </w:rPr>
-        <w:t>ere</w:t>
-      </w:r>
-      <w:r>
-        <w:rPr>
-          <w:bCs/>
-        </w:rPr>
-        <w:t xml:space="preserve"> stronger under eCO</w:t>
-      </w:r>
-      <w:r>
-        <w:rPr>
-          <w:bCs/>
-          <w:vertAlign w:val="subscript"/>
-        </w:rPr>
-        <w:t>2</w:t>
-      </w:r>
-      <w:r>
-        <w:rPr>
-          <w:bCs/>
-        </w:rPr>
-        <w:t xml:space="preserve"> (Tukey: </w:t>
+        <w:t xml:space="preserve">) </w:t>
+      </w:r>
+      <w:r>
+        <w:rPr>
+          <w:bCs/>
+        </w:rPr>
+        <w:t>indicated that negative effect</w:t>
+      </w:r>
+      <w:r>
+        <w:rPr>
+          <w:bCs/>
+        </w:rPr>
+        <w:t>s</w:t>
+      </w:r>
+      <w:r>
+        <w:rPr>
+          <w:bCs/>
+        </w:rPr>
+        <w:t xml:space="preserve"> of increasing fertilization on nodule biomass</w:t>
+      </w:r>
+      <w:r>
+        <w:rPr>
+          <w:bCs/>
+        </w:rPr>
+        <w:t xml:space="preserve"> (</w:t>
       </w:r>
       <w:r>
         <w:rPr>
@@ -919,43 +1127,31 @@
         <w:rPr>
           <w:bCs/>
         </w:rPr>
-        <w:t xml:space="preserve">&lt;0.001; Fig. </w:t>
-      </w:r>
-      <w:r>
-        <w:rPr>
-          <w:bCs/>
-        </w:rPr>
-        <w:t>S</w:t>
-      </w:r>
-      <w:r>
-        <w:rPr>
-          <w:bCs/>
-        </w:rPr>
-        <w:t>6</w:t>
-      </w:r>
-      <w:r>
-        <w:rPr>
-          <w:bCs/>
-        </w:rPr>
-        <w:t>a</w:t>
-      </w:r>
-      <w:r>
-        <w:rPr>
-          <w:bCs/>
-        </w:rPr>
-        <w:t xml:space="preserve">). </w:t>
-      </w:r>
-      <w:r>
-        <w:rPr>
-          <w:bCs/>
-        </w:rPr>
-        <w:t>An</w:t>
-      </w:r>
-      <w:r>
-        <w:rPr>
-          <w:bCs/>
-        </w:rPr>
-        <w:t xml:space="preserve"> interaction between fertilization and inoculation (</w:t>
+        <w:t>&lt;0.001; Table S4)</w:t>
+      </w:r>
+      <w:r>
+        <w:rPr>
+          <w:bCs/>
+        </w:rPr>
+        <w:t xml:space="preserve"> w</w:t>
+      </w:r>
+      <w:r>
+        <w:rPr>
+          <w:bCs/>
+        </w:rPr>
+        <w:t>ere</w:t>
+      </w:r>
+      <w:r>
+        <w:rPr>
+          <w:bCs/>
+        </w:rPr>
+        <w:t xml:space="preserve"> </w:t>
+      </w:r>
+      <w:r>
+        <w:rPr>
+          <w:bCs/>
+        </w:rPr>
+        <w:t xml:space="preserve">driven by inoculated plants (Tukey test comparing the fertilization-nodule biomass slope in inoculated plants: </w:t>
       </w:r>
       <w:r>
         <w:rPr>
@@ -969,61 +1165,7 @@
         <w:rPr>
           <w:bCs/>
         </w:rPr>
-        <w:t xml:space="preserve">&lt;0.001; Table </w:t>
-      </w:r>
-      <w:r>
-        <w:rPr>
-          <w:bCs/>
-        </w:rPr>
-        <w:t>S</w:t>
-      </w:r>
-      <w:r>
-        <w:rPr>
-          <w:bCs/>
-        </w:rPr>
-        <w:t>4</w:t>
-      </w:r>
-      <w:r>
-        <w:rPr>
-          <w:bCs/>
-        </w:rPr>
-        <w:t xml:space="preserve">) </w:t>
-      </w:r>
-      <w:r>
-        <w:rPr>
-          <w:bCs/>
-        </w:rPr>
-        <w:t>indicated that negative effect</w:t>
-      </w:r>
-      <w:r>
-        <w:rPr>
-          <w:bCs/>
-        </w:rPr>
-        <w:t>s</w:t>
-      </w:r>
-      <w:r>
-        <w:rPr>
-          <w:bCs/>
-        </w:rPr>
-        <w:t xml:space="preserve"> of increasing fertilization on nodule biomass w</w:t>
-      </w:r>
-      <w:r>
-        <w:rPr>
-          <w:bCs/>
-        </w:rPr>
-        <w:t>ere</w:t>
-      </w:r>
-      <w:r>
-        <w:rPr>
-          <w:bCs/>
-        </w:rPr>
-        <w:t xml:space="preserve"> stronger in inoculated pots</w:t>
-      </w:r>
-      <w:r>
-        <w:rPr>
-          <w:bCs/>
-        </w:rPr>
-        <w:t xml:space="preserve"> (Tukey: </w:t>
+        <w:t xml:space="preserve">&lt;0.001), as there was no effect of fertilization on nodule biomass in uninoculated plants (Tukey test comparing the fertilization-nodule biomass slope in uninoculated plants: </w:t>
       </w:r>
       <w:r>
         <w:rPr>
@@ -1037,25 +1179,13 @@
         <w:rPr>
           <w:bCs/>
         </w:rPr>
-        <w:t xml:space="preserve">&lt;0.001; Fig. </w:t>
-      </w:r>
-      <w:r>
-        <w:rPr>
-          <w:bCs/>
-        </w:rPr>
-        <w:t>S</w:t>
-      </w:r>
-      <w:r>
-        <w:rPr>
-          <w:bCs/>
-        </w:rPr>
-        <w:t>6</w:t>
-      </w:r>
-      <w:r>
-        <w:rPr>
-          <w:bCs/>
-        </w:rPr>
-        <w:t>a</w:t>
+        <w:t>&gt;0.05</w:t>
+      </w:r>
+      <w:r>
+        <w:rPr>
+          <w:bCs/>
+        </w:rPr>
+        <w:t>; Fig. S6a</w:t>
       </w:r>
       <w:r>
         <w:rPr>
@@ -1063,6 +1193,14 @@
         </w:rPr>
         <w:t>).</w:t>
       </w:r>
+    </w:p>
+    <w:p>
+      <w:pPr>
+        <w:spacing w:line="360" w:lineRule="auto"/>
+        <w:rPr>
+          <w:bCs/>
+        </w:rPr>
+      </w:pPr>
     </w:p>
     <w:p>
       <w:pPr>
@@ -1076,6 +1214,7 @@
         <w:rPr>
           <w:bCs/>
         </w:rPr>
+        <w:lastRenderedPageBreak/>
         <w:t>There was no effect of CO</w:t>
       </w:r>
       <w:r>
@@ -1133,19 +1272,19 @@
         <w:rPr>
           <w:bCs/>
         </w:rPr>
-        <w:t>6</w:t>
-      </w:r>
-      <w:r>
-        <w:rPr>
-          <w:bCs/>
-        </w:rPr>
-        <w:t>b</w:t>
-      </w:r>
-      <w:r>
-        <w:rPr>
-          <w:bCs/>
-        </w:rPr>
-        <w:t>), though an interaction between CO</w:t>
+        <w:t>4</w:t>
+      </w:r>
+      <w:r>
+        <w:rPr>
+          <w:bCs/>
+        </w:rPr>
+        <w:t>)</w:t>
+      </w:r>
+      <w:r>
+        <w:rPr>
+          <w:bCs/>
+        </w:rPr>
+        <w:t>, a pattern that was not modified by fertilization (CO</w:t>
       </w:r>
       <w:r>
         <w:rPr>
@@ -1158,7 +1297,7 @@
         <w:rPr>
           <w:bCs/>
         </w:rPr>
-        <w:t xml:space="preserve"> and inoculation (</w:t>
+        <w:t xml:space="preserve">-by-fertilization interaction: </w:t>
       </w:r>
       <w:r>
         <w:rPr>
@@ -1172,37 +1311,26 @@
         <w:rPr>
           <w:bCs/>
         </w:rPr>
-        <w:t xml:space="preserve">&lt;0.001; Table </w:t>
-      </w:r>
-      <w:r>
-        <w:rPr>
-          <w:bCs/>
-        </w:rPr>
-        <w:t>S</w:t>
-      </w:r>
-      <w:r>
-        <w:rPr>
-          <w:bCs/>
-        </w:rPr>
-        <w:t>4</w:t>
-      </w:r>
-      <w:r>
-        <w:rPr>
-          <w:bCs/>
-        </w:rPr>
-        <w:t>) indicated that positive effect</w:t>
-      </w:r>
-      <w:r>
-        <w:rPr>
-          <w:bCs/>
-        </w:rPr>
-        <w:t>s</w:t>
-      </w:r>
-      <w:r>
-        <w:rPr>
-          <w:bCs/>
-        </w:rPr>
-        <w:t xml:space="preserve"> of inoculation on nodule: root biomass (</w:t>
+        <w:t xml:space="preserve">&gt;0.05; Table S4). However, an </w:t>
+      </w:r>
+      <w:r>
+        <w:rPr>
+          <w:bCs/>
+        </w:rPr>
+        <w:t>interaction between CO</w:t>
+      </w:r>
+      <w:r>
+        <w:rPr>
+          <w:bCs/>
+          <w:vertAlign w:val="subscript"/>
+        </w:rPr>
+        <w:t>2</w:t>
+      </w:r>
+      <w:r>
+        <w:rPr>
+          <w:bCs/>
+        </w:rPr>
+        <w:t xml:space="preserve"> and inoculation (</w:t>
       </w:r>
       <w:r>
         <w:rPr>
@@ -1234,32 +1362,19 @@
         <w:rPr>
           <w:bCs/>
         </w:rPr>
-        <w:t>) w</w:t>
-      </w:r>
-      <w:r>
-        <w:rPr>
-          <w:bCs/>
-        </w:rPr>
-        <w:t>ere</w:t>
-      </w:r>
-      <w:r>
-        <w:rPr>
-          <w:bCs/>
-        </w:rPr>
-        <w:t xml:space="preserve"> stronger under aCO</w:t>
-      </w:r>
-      <w:r>
-        <w:rPr>
-          <w:bCs/>
-          <w:vertAlign w:val="subscript"/>
-        </w:rPr>
-        <w:t>2</w:t>
-      </w:r>
-      <w:r>
-        <w:rPr>
-          <w:bCs/>
-        </w:rPr>
-        <w:t xml:space="preserve"> (3129% increase; Tukey: </w:t>
+        <w:t xml:space="preserve">) indicated </w:t>
+      </w:r>
+      <w:r>
+        <w:rPr>
+          <w:bCs/>
+        </w:rPr>
+        <w:t xml:space="preserve">that </w:t>
+      </w:r>
+      <w:r>
+        <w:rPr>
+          <w:bCs/>
+        </w:rPr>
+        <w:t>positive effects of inoculation on nodule: root biomass (</w:t>
       </w:r>
       <w:r>
         <w:rPr>
@@ -1273,7 +1388,25 @@
         <w:rPr>
           <w:bCs/>
         </w:rPr>
-        <w:t>&lt;0.001) than eCO</w:t>
+        <w:t xml:space="preserve">&lt;0.001; Table S4) was stronger under </w:t>
+      </w:r>
+      <w:r>
+        <w:rPr>
+          <w:bCs/>
+        </w:rPr>
+        <w:t>a</w:t>
+      </w:r>
+      <w:r>
+        <w:rPr>
+          <w:bCs/>
+        </w:rPr>
+        <w:t xml:space="preserve">mbient </w:t>
+      </w:r>
+      <w:r>
+        <w:rPr>
+          <w:bCs/>
+        </w:rPr>
+        <w:t>CO</w:t>
       </w:r>
       <w:r>
         <w:rPr>
@@ -1286,7 +1419,26 @@
         <w:rPr>
           <w:bCs/>
         </w:rPr>
-        <w:t xml:space="preserve"> (379% increase; Tukey: </w:t>
+        <w:t xml:space="preserve"> (3129% increase; Tukey</w:t>
+      </w:r>
+      <w:r>
+        <w:rPr>
+          <w:bCs/>
+        </w:rPr>
+        <w:t xml:space="preserve"> test comparing the inoculation effect under ambient CO</w:t>
+      </w:r>
+      <w:r>
+        <w:rPr>
+          <w:bCs/>
+          <w:vertAlign w:val="subscript"/>
+        </w:rPr>
+        <w:t>2</w:t>
+      </w:r>
+      <w:r>
+        <w:rPr>
+          <w:bCs/>
+        </w:rPr>
+        <w:t xml:space="preserve">: </w:t>
       </w:r>
       <w:r>
         <w:rPr>
@@ -1300,7 +1452,51 @@
         <w:rPr>
           <w:bCs/>
         </w:rPr>
-        <w:t>&lt;0.001). An interaction between fertilization and inoculation (</w:t>
+        <w:t>&lt;0.001) than e</w:t>
+      </w:r>
+      <w:r>
+        <w:rPr>
+          <w:bCs/>
+        </w:rPr>
+        <w:t xml:space="preserve">levated </w:t>
+      </w:r>
+      <w:r>
+        <w:rPr>
+          <w:bCs/>
+        </w:rPr>
+        <w:t>CO</w:t>
+      </w:r>
+      <w:r>
+        <w:rPr>
+          <w:bCs/>
+          <w:vertAlign w:val="subscript"/>
+        </w:rPr>
+        <w:t>2</w:t>
+      </w:r>
+      <w:r>
+        <w:rPr>
+          <w:bCs/>
+        </w:rPr>
+        <w:t xml:space="preserve"> (379% increase; Tukey</w:t>
+      </w:r>
+      <w:r>
+        <w:rPr>
+          <w:bCs/>
+        </w:rPr>
+        <w:t xml:space="preserve"> test comparing the inoculation effect under elevated CO</w:t>
+      </w:r>
+      <w:r>
+        <w:rPr>
+          <w:bCs/>
+          <w:vertAlign w:val="subscript"/>
+        </w:rPr>
+        <w:t>2</w:t>
+      </w:r>
+      <w:r>
+        <w:rPr>
+          <w:bCs/>
+        </w:rPr>
+        <w:t xml:space="preserve">: </w:t>
       </w:r>
       <w:r>
         <w:rPr>
@@ -1314,31 +1510,7 @@
         <w:rPr>
           <w:bCs/>
         </w:rPr>
-        <w:t xml:space="preserve">&lt;0.001; Table </w:t>
-      </w:r>
-      <w:r>
-        <w:rPr>
-          <w:bCs/>
-        </w:rPr>
-        <w:t>S4</w:t>
-      </w:r>
-      <w:r>
-        <w:rPr>
-          <w:bCs/>
-        </w:rPr>
-        <w:t>) indicated that negative effect</w:t>
-      </w:r>
-      <w:r>
-        <w:rPr>
-          <w:bCs/>
-        </w:rPr>
-        <w:t>s</w:t>
-      </w:r>
-      <w:r>
-        <w:rPr>
-          <w:bCs/>
-        </w:rPr>
-        <w:t xml:space="preserve"> of increasing fertilization on nodule: root biomass (</w:t>
+        <w:t>&lt;0.001). An interaction between fertilization and inoculation (</w:t>
       </w:r>
       <w:r>
         <w:rPr>
@@ -1358,31 +1530,25 @@
         <w:rPr>
           <w:bCs/>
         </w:rPr>
-        <w:t>S</w:t>
-      </w:r>
-      <w:r>
-        <w:rPr>
-          <w:bCs/>
-        </w:rPr>
-        <w:t>4</w:t>
-      </w:r>
-      <w:r>
-        <w:rPr>
-          <w:bCs/>
-        </w:rPr>
-        <w:t>) w</w:t>
-      </w:r>
-      <w:r>
-        <w:rPr>
-          <w:bCs/>
-        </w:rPr>
-        <w:t>ere</w:t>
-      </w:r>
-      <w:r>
-        <w:rPr>
-          <w:bCs/>
-        </w:rPr>
-        <w:t xml:space="preserve"> stronger in inoculated pots (Tukey: </w:t>
+        <w:t>S4</w:t>
+      </w:r>
+      <w:r>
+        <w:rPr>
+          <w:bCs/>
+        </w:rPr>
+        <w:t>) indicated that negative effect</w:t>
+      </w:r>
+      <w:r>
+        <w:rPr>
+          <w:bCs/>
+        </w:rPr>
+        <w:t>s</w:t>
+      </w:r>
+      <w:r>
+        <w:rPr>
+          <w:bCs/>
+        </w:rPr>
+        <w:t xml:space="preserve"> of increasing fertilization on nodule: root biomass (</w:t>
       </w:r>
       <w:r>
         <w:rPr>
@@ -1396,6 +1562,62 @@
         <w:rPr>
           <w:bCs/>
         </w:rPr>
+        <w:t xml:space="preserve">&lt;0.001; Table </w:t>
+      </w:r>
+      <w:r>
+        <w:rPr>
+          <w:bCs/>
+        </w:rPr>
+        <w:t>S</w:t>
+      </w:r>
+      <w:r>
+        <w:rPr>
+          <w:bCs/>
+        </w:rPr>
+        <w:t>4</w:t>
+      </w:r>
+      <w:r>
+        <w:rPr>
+          <w:bCs/>
+        </w:rPr>
+        <w:t>) w</w:t>
+      </w:r>
+      <w:r>
+        <w:rPr>
+          <w:bCs/>
+        </w:rPr>
+        <w:t>ere</w:t>
+      </w:r>
+      <w:r>
+        <w:rPr>
+          <w:bCs/>
+        </w:rPr>
+        <w:t xml:space="preserve"> stronger in inoculated pots (Tukey</w:t>
+      </w:r>
+      <w:r>
+        <w:rPr>
+          <w:bCs/>
+        </w:rPr>
+        <w:t xml:space="preserve"> test comparing the fertilization-nodule: root biomass slope between inoculation treatments</w:t>
+      </w:r>
+      <w:r>
+        <w:rPr>
+          <w:bCs/>
+        </w:rPr>
+        <w:t xml:space="preserve">: </w:t>
+      </w:r>
+      <w:r>
+        <w:rPr>
+          <w:bCs/>
+          <w:i/>
+          <w:iCs/>
+        </w:rPr>
+        <w:t>p</w:t>
+      </w:r>
+      <w:r>
+        <w:rPr>
+          <w:bCs/>
+        </w:rPr>
         <w:t xml:space="preserve">&lt;0.001; Fig. </w:t>
       </w:r>
       <w:r>
@@ -1422,6 +1644,15 @@
         </w:rPr>
         <w:t>).</w:t>
       </w:r>
+    </w:p>
+    <w:p>
+      <w:pPr>
+        <w:spacing w:line="360" w:lineRule="auto"/>
+        <w:ind w:firstLine="720"/>
+        <w:rPr>
+          <w:bCs/>
+        </w:rPr>
+      </w:pPr>
       <w:r>
         <w:rPr>
           <w:b/>
@@ -9289,17 +9520,7 @@
         <w:t>P</w:t>
       </w:r>
       <w:r>
-        <w:t>-values less than 0.05 are in bold and p-values where 0.05&lt;</w:t>
-      </w:r>
-      <w:r>
-        <w:rPr>
-          <w:i/>
-          <w:iCs/>
-        </w:rPr>
-        <w:t>p</w:t>
-      </w:r>
-      <w:r>
-        <w:t>&lt;0.1 are italicized. Key: df=degrees of freedom.</w:t>
+        <w:t>-values less than 0.05 are in bold. Key: df=degrees of freedom.</w:t>
       </w:r>
     </w:p>
     <w:p>
@@ -11475,27 +11696,7 @@
         <w:t>P</w:t>
       </w:r>
       <w:r>
-        <w:t xml:space="preserve">-values less than 0.05 are in bold and </w:t>
-      </w:r>
-      <w:r>
-        <w:rPr>
-          <w:i/>
-          <w:iCs/>
-        </w:rPr>
-        <w:t>p</w:t>
-      </w:r>
-      <w:r>
-        <w:t>-values where 0.05&lt;</w:t>
-      </w:r>
-      <w:r>
-        <w:rPr>
-          <w:i/>
-          <w:iCs/>
-        </w:rPr>
-        <w:t>p</w:t>
-      </w:r>
-      <w:r>
-        <w:t>&lt;0.1 are italicized. Key: df=degrees of freedom.</w:t>
+        <w:t>-values less than 0.05 are in bold. Key: df=degrees of freedom.</w:t>
       </w:r>
     </w:p>
     <w:p>
@@ -11510,6 +11711,7 @@
     </w:p>
     <w:p>
       <w:pPr>
+        <w:spacing w:line="360" w:lineRule="auto"/>
         <w:rPr>
           <w:b/>
         </w:rPr>
@@ -11519,239 +11721,19 @@
           <w:b/>
         </w:rPr>
         <w:lastRenderedPageBreak/>
-        <w:t>Figure S1</w:t>
-      </w:r>
-    </w:p>
-    <w:p>
-      <w:pPr>
+        <w:t>Figure S</w:t>
+      </w:r>
+      <w:r>
         <w:rPr>
           <w:b/>
         </w:rPr>
-      </w:pPr>
-    </w:p>
-    <w:p>
-      <w:pPr>
-        <w:rPr>
-          <w:b/>
-        </w:rPr>
-      </w:pPr>
-      <w:r>
-        <w:rPr>
-          <w:b/>
-          <w:noProof/>
-        </w:rPr>
-        <w:drawing>
-          <wp:inline distT="0" distB="0" distL="0" distR="0" wp14:anchorId="2EDE7925" wp14:editId="023CFD0F">
-            <wp:extent cx="5246557" cy="4144555"/>
-            <wp:effectExtent l="0" t="0" r="0" b="0"/>
-            <wp:docPr id="1145654697" name="Picture 2" descr="A graph of different types of mass&#10;&#10;Description automatically generated"/>
-            <wp:cNvGraphicFramePr>
-              <a:graphicFrameLocks xmlns:a="http://schemas.openxmlformats.org/drawingml/2006/main" noChangeAspect="1"/>
-            </wp:cNvGraphicFramePr>
-            <a:graphic xmlns:a="http://schemas.openxmlformats.org/drawingml/2006/main">
-              <a:graphicData uri="http://schemas.openxmlformats.org/drawingml/2006/picture">
-                <pic:pic xmlns:pic="http://schemas.openxmlformats.org/drawingml/2006/picture">
-                  <pic:nvPicPr>
-                    <pic:cNvPr id="1145654697" name="Picture 2" descr="A graph of different types of mass&#10;&#10;Description automatically generated"/>
-                    <pic:cNvPicPr/>
-                  </pic:nvPicPr>
-                  <pic:blipFill>
-                    <a:blip r:embed="rId8" cstate="print">
-                      <a:extLst>
-                        <a:ext uri="{28A0092B-C50C-407E-A947-70E740481C1C}">
-                          <a14:useLocalDpi xmlns:a14="http://schemas.microsoft.com/office/drawing/2010/main" val="0"/>
-                        </a:ext>
-                      </a:extLst>
-                    </a:blip>
-                    <a:stretch>
-                      <a:fillRect/>
-                    </a:stretch>
-                  </pic:blipFill>
-                  <pic:spPr>
-                    <a:xfrm>
-                      <a:off x="0" y="0"/>
-                      <a:ext cx="5294642" cy="4182540"/>
-                    </a:xfrm>
-                    <a:prstGeom prst="rect">
-                      <a:avLst/>
-                    </a:prstGeom>
-                  </pic:spPr>
-                </pic:pic>
-              </a:graphicData>
-            </a:graphic>
-          </wp:inline>
-        </w:drawing>
-      </w:r>
-    </w:p>
-    <w:p>
-      <w:pPr>
-        <w:autoSpaceDE w:val="0"/>
-        <w:autoSpaceDN w:val="0"/>
-        <w:adjustRightInd w:val="0"/>
-        <w:spacing w:line="360" w:lineRule="auto"/>
-        <w:rPr>
-          <w:rFonts w:cs="Times New Roman"/>
-        </w:rPr>
-      </w:pPr>
-      <w:r>
-        <w:rPr>
-          <w:b/>
-        </w:rPr>
-        <w:t xml:space="preserve">Figure S1 </w:t>
-      </w:r>
-      <w:r>
-        <w:rPr>
-          <w:rFonts w:cs="Times New Roman"/>
-        </w:rPr>
-        <w:t>Relationships between area-based leaf nitrogen content (a), mass-based leaf nitrogen content (b), and leaf mass per unit leaf area (c) measured on the focal leaf used to generate</w:t>
-      </w:r>
-      <w:r>
-        <w:rPr>
-          <w:rFonts w:cs="Times New Roman"/>
-        </w:rPr>
-        <w:t xml:space="preserve"> </w:t>
-      </w:r>
-      <w:r>
-        <w:rPr>
-          <w:rFonts w:cs="Times New Roman"/>
-          <w:i/>
-          <w:iCs/>
-        </w:rPr>
-        <w:t>A</w:t>
-      </w:r>
-      <w:r>
-        <w:rPr>
-          <w:rFonts w:cs="Times New Roman"/>
-          <w:vertAlign w:val="subscript"/>
-        </w:rPr>
-        <w:t>net</w:t>
-      </w:r>
-      <w:r>
-        <w:rPr>
-          <w:rFonts w:cs="Times New Roman"/>
-        </w:rPr>
-        <w:t>/</w:t>
-      </w:r>
-      <w:r>
-        <w:rPr>
-          <w:rFonts w:cs="Times New Roman"/>
-          <w:i/>
-          <w:iCs/>
-        </w:rPr>
-        <w:t>C</w:t>
-      </w:r>
-      <w:r>
-        <w:rPr>
-          <w:rFonts w:cs="Times New Roman"/>
-          <w:vertAlign w:val="subscript"/>
-        </w:rPr>
-        <w:t>i</w:t>
-      </w:r>
-      <w:r>
-        <w:rPr>
-          <w:rFonts w:cs="Times New Roman"/>
-        </w:rPr>
-        <w:t xml:space="preserve"> curves (x-axis) and leaf nitrogen content measured on the leaf used for chlorophyll extractions (y-axis). Blue points refer to leaves grown under a</w:t>
-      </w:r>
-      <w:r>
-        <w:rPr>
-          <w:rFonts w:cs="Times New Roman"/>
-        </w:rPr>
-        <w:t xml:space="preserve">mbient </w:t>
-      </w:r>
-      <w:r>
-        <w:rPr>
-          <w:rFonts w:cs="Times New Roman"/>
-        </w:rPr>
-        <w:t>CO</w:t>
-      </w:r>
-      <w:r>
-        <w:rPr>
-          <w:rFonts w:cs="Times New Roman"/>
-          <w:sz w:val="16"/>
-          <w:szCs w:val="16"/>
-        </w:rPr>
-        <w:t xml:space="preserve">2 </w:t>
-      </w:r>
-      <w:r>
-        <w:rPr>
-          <w:rFonts w:cs="Times New Roman"/>
-        </w:rPr>
-        <w:t>and red points refer leaves grown under e</w:t>
-      </w:r>
-      <w:r>
-        <w:rPr>
-          <w:rFonts w:cs="Times New Roman"/>
-        </w:rPr>
-        <w:t xml:space="preserve">levated </w:t>
-      </w:r>
-      <w:r>
-        <w:rPr>
-          <w:rFonts w:cs="Times New Roman"/>
-        </w:rPr>
-        <w:t>CO</w:t>
-      </w:r>
-      <w:r>
-        <w:rPr>
-          <w:rFonts w:cs="Times New Roman"/>
-          <w:sz w:val="16"/>
-          <w:szCs w:val="16"/>
-        </w:rPr>
-        <w:t>2</w:t>
-      </w:r>
-      <w:r>
-        <w:rPr>
-          <w:rFonts w:cs="Times New Roman"/>
-        </w:rPr>
-        <w:t xml:space="preserve">. Square points indicate uninoculated pots and circular points indicate inoculated pots. Pearson’s correlation coefficient, associated </w:t>
-      </w:r>
-      <w:r>
-        <w:rPr>
-          <w:rFonts w:cs="Times New Roman"/>
-          <w:i/>
-          <w:iCs/>
-        </w:rPr>
-        <w:t>p</w:t>
-      </w:r>
-      <w:r>
-        <w:rPr>
-          <w:rFonts w:cs="Times New Roman"/>
-        </w:rPr>
-        <w:t>-values, and the line of the regression line that described each bivariate are included in the top left corner of each plot. The solid black line visualizes the trend given a 1:1 bivariate relationship.</w:t>
+        <w:t>1</w:t>
       </w:r>
     </w:p>
     <w:p>
       <w:pPr>
         <w:spacing w:line="360" w:lineRule="auto"/>
-        <w:rPr>
-          <w:b/>
-        </w:rPr>
-      </w:pPr>
-      <w:r>
-        <w:rPr>
-          <w:b/>
-        </w:rPr>
-        <w:br w:type="page"/>
-      </w:r>
-    </w:p>
-    <w:p>
-      <w:pPr>
-        <w:spacing w:line="360" w:lineRule="auto"/>
-        <w:rPr>
-          <w:b/>
-        </w:rPr>
-      </w:pPr>
-      <w:r>
-        <w:rPr>
-          <w:b/>
-        </w:rPr>
-        <w:lastRenderedPageBreak/>
-        <w:t>Figure S2</w:t>
-      </w:r>
-    </w:p>
-    <w:p>
-      <w:pPr>
-        <w:spacing w:line="360" w:lineRule="auto"/>
+        <w:jc w:val="center"/>
         <w:rPr>
           <w:b/>
         </w:rPr>
@@ -11777,7 +11759,7 @@
                     <pic:cNvPicPr/>
                   </pic:nvPicPr>
                   <pic:blipFill>
-                    <a:blip r:embed="rId9" cstate="print">
+                    <a:blip r:embed="rId8" cstate="print">
                       <a:extLst>
                         <a:ext uri="{28A0092B-C50C-407E-A947-70E740481C1C}">
                           <a14:useLocalDpi xmlns:a14="http://schemas.microsoft.com/office/drawing/2010/main" val="0"/>
@@ -11815,7 +11797,19 @@
         <w:rPr>
           <w:b/>
         </w:rPr>
-        <w:t xml:space="preserve">Figure S2 </w:t>
+        <w:t>Figure S</w:t>
+      </w:r>
+      <w:r>
+        <w:rPr>
+          <w:b/>
+        </w:rPr>
+        <w:t>1</w:t>
+      </w:r>
+      <w:r>
+        <w:rPr>
+          <w:b/>
+        </w:rPr>
+        <w:t xml:space="preserve"> </w:t>
       </w:r>
       <w:r>
         <w:rPr>
@@ -11866,7 +11860,7 @@
         <w:rPr>
           <w:bCs/>
         </w:rPr>
-        <w:t>. Lighter blue and red circular points and trendlines indicate measurements collected from uninoculated plants, while darker blue and red triangular points indicate measurements collected from inoculated plants. Solid trendlines indicate regression slopes that are different from zero (</w:t>
+        <w:t>. Light blue and red circular points and trendlines indicate measurements collected from uninoculated plants, while dark blue and red triangular points indicate measurements collected from inoculated plants. Solid trendlines indicate regression slopes that are different from zero (</w:t>
       </w:r>
       <w:r>
         <w:rPr>
@@ -11880,27 +11874,13 @@
         <w:rPr>
           <w:bCs/>
         </w:rPr>
-        <w:t>&lt;0.05), while dashed trendlines indicate slopes that are not distinguishable from zero (</w:t>
-      </w:r>
-      <w:r>
-        <w:rPr>
-          <w:bCs/>
-          <w:i/>
-          <w:iCs/>
-        </w:rPr>
-        <w:t>p</w:t>
-      </w:r>
-      <w:r>
-        <w:rPr>
-          <w:bCs/>
-        </w:rPr>
-        <w:t>&gt;0.05).</w:t>
-      </w:r>
-      <w:r>
-        <w:rPr>
-          <w:b/>
-        </w:rPr>
-        <w:t xml:space="preserve"> </w:t>
+        <w:t>&lt;0.05)</w:t>
+      </w:r>
+      <w:r>
+        <w:rPr>
+          <w:bCs/>
+        </w:rPr>
+        <w:t xml:space="preserve">. </w:t>
       </w:r>
       <w:r>
         <w:rPr>
@@ -11966,12 +11946,13 @@
         <w:rPr>
           <w:b/>
         </w:rPr>
-        <w:t>3</w:t>
+        <w:t>2</w:t>
       </w:r>
     </w:p>
     <w:p>
       <w:pPr>
         <w:spacing w:line="360" w:lineRule="auto"/>
+        <w:jc w:val="center"/>
         <w:rPr>
           <w:b/>
         </w:rPr>
@@ -11997,7 +11978,7 @@
                     <pic:cNvPicPr/>
                   </pic:nvPicPr>
                   <pic:blipFill>
-                    <a:blip r:embed="rId10" cstate="print">
+                    <a:blip r:embed="rId9" cstate="print">
                       <a:extLst>
                         <a:ext uri="{28A0092B-C50C-407E-A947-70E740481C1C}">
                           <a14:useLocalDpi xmlns:a14="http://schemas.microsoft.com/office/drawing/2010/main" val="0"/>
@@ -12041,7 +12022,7 @@
         <w:rPr>
           <w:b/>
         </w:rPr>
-        <w:t>3</w:t>
+        <w:t>2</w:t>
       </w:r>
       <w:r>
         <w:rPr>
@@ -12098,7 +12079,19 @@
         <w:rPr>
           <w:bCs/>
         </w:rPr>
-        <w:t>. Lighter blue and red circular points and trendlines indicate measurements collected from uninoculated plants, while darker blue and red triangular points indicate measurements collected from inoculated plants. Solid trendlines indicate regression slopes that are different from zero (</w:t>
+        <w:t>. Ligh</w:t>
+      </w:r>
+      <w:r>
+        <w:rPr>
+          <w:bCs/>
+        </w:rPr>
+        <w:t>t</w:t>
+      </w:r>
+      <w:r>
+        <w:rPr>
+          <w:bCs/>
+        </w:rPr>
+        <w:t xml:space="preserve"> blue and red circular points and trendlines indicate measurements collected from uninoculated plants, while dark blue and red triangular points indicate measurements collected from inoculated plants. Solid trendlines indicate regression slopes that are different from zero (</w:t>
       </w:r>
       <w:r>
         <w:rPr>
@@ -12160,12 +12153,13 @@
         <w:rPr>
           <w:b/>
         </w:rPr>
-        <w:t>4</w:t>
+        <w:t>3</w:t>
       </w:r>
     </w:p>
     <w:p>
       <w:pPr>
         <w:spacing w:line="360" w:lineRule="auto"/>
+        <w:jc w:val="center"/>
         <w:rPr>
           <w:b/>
         </w:rPr>
@@ -12176,9 +12170,9 @@
           <w:noProof/>
         </w:rPr>
         <w:drawing>
-          <wp:inline distT="0" distB="0" distL="0" distR="0" wp14:anchorId="11383DD7" wp14:editId="35A91EB3">
-            <wp:extent cx="4538634" cy="2917624"/>
-            <wp:effectExtent l="0" t="0" r="0" b="3810"/>
+          <wp:inline distT="0" distB="0" distL="0" distR="0" wp14:anchorId="11383DD7" wp14:editId="1768CC24">
+            <wp:extent cx="3856776" cy="2479297"/>
+            <wp:effectExtent l="0" t="0" r="4445" b="0"/>
             <wp:docPr id="774884879" name="Picture 774884879" descr="A graph showing the growth of soil fertilization&#10;&#10;Description automatically generated"/>
             <wp:cNvGraphicFramePr>
               <a:graphicFrameLocks xmlns:a="http://schemas.openxmlformats.org/drawingml/2006/main" noChangeAspect="1"/>
@@ -12188,6 +12182,200 @@
                 <pic:pic xmlns:pic="http://schemas.openxmlformats.org/drawingml/2006/picture">
                   <pic:nvPicPr>
                     <pic:cNvPr id="674815066" name="Picture 4" descr="A graph showing the growth of soil fertilization&#10;&#10;Description automatically generated"/>
+                    <pic:cNvPicPr/>
+                  </pic:nvPicPr>
+                  <pic:blipFill>
+                    <a:blip r:embed="rId10" cstate="print">
+                      <a:extLst>
+                        <a:ext uri="{28A0092B-C50C-407E-A947-70E740481C1C}">
+                          <a14:useLocalDpi xmlns:a14="http://schemas.microsoft.com/office/drawing/2010/main" val="0"/>
+                        </a:ext>
+                      </a:extLst>
+                    </a:blip>
+                    <a:stretch>
+                      <a:fillRect/>
+                    </a:stretch>
+                  </pic:blipFill>
+                  <pic:spPr>
+                    <a:xfrm>
+                      <a:off x="0" y="0"/>
+                      <a:ext cx="3879978" cy="2494212"/>
+                    </a:xfrm>
+                    <a:prstGeom prst="rect">
+                      <a:avLst/>
+                    </a:prstGeom>
+                  </pic:spPr>
+                </pic:pic>
+              </a:graphicData>
+            </a:graphic>
+          </wp:inline>
+        </w:drawing>
+      </w:r>
+    </w:p>
+    <w:p>
+      <w:pPr>
+        <w:spacing w:line="360" w:lineRule="auto"/>
+        <w:rPr>
+          <w:rFonts w:cs="Times New Roman"/>
+        </w:rPr>
+      </w:pPr>
+      <w:r>
+        <w:rPr>
+          <w:b/>
+        </w:rPr>
+        <w:t>Figure S</w:t>
+      </w:r>
+      <w:r>
+        <w:rPr>
+          <w:b/>
+        </w:rPr>
+        <w:t>3</w:t>
+      </w:r>
+      <w:r>
+        <w:rPr>
+          <w:b/>
+        </w:rPr>
+        <w:t xml:space="preserve"> </w:t>
+      </w:r>
+      <w:r>
+        <w:rPr>
+          <w:rFonts w:cs="Times New Roman"/>
+        </w:rPr>
+        <w:t>Effects of CO</w:t>
+      </w:r>
+      <w:r>
+        <w:rPr>
+          <w:rFonts w:cs="Times New Roman"/>
+          <w:vertAlign w:val="subscript"/>
+        </w:rPr>
+        <w:t>2</w:t>
+      </w:r>
+      <w:r>
+        <w:rPr>
+          <w:rFonts w:cs="Times New Roman"/>
+        </w:rPr>
+        <w:t xml:space="preserve"> and fertilization inoculation on photosynthetic nitrogen-use efficiency. </w:t>
+      </w:r>
+      <w:r>
+        <w:rPr>
+          <w:bCs/>
+        </w:rPr>
+        <w:t>Fertilization is represented on the x-axis. Red shaded points and trendlines indicate plants grown under elevated CO</w:t>
+      </w:r>
+      <w:r>
+        <w:rPr>
+          <w:bCs/>
+          <w:vertAlign w:val="subscript"/>
+        </w:rPr>
+        <w:t>2</w:t>
+      </w:r>
+      <w:r>
+        <w:rPr>
+          <w:bCs/>
+        </w:rPr>
+        <w:t>, while blue shaded points and trendlines indicate plants grown under ambient CO</w:t>
+      </w:r>
+      <w:r>
+        <w:rPr>
+          <w:bCs/>
+          <w:vertAlign w:val="subscript"/>
+        </w:rPr>
+        <w:t>2</w:t>
+      </w:r>
+      <w:r>
+        <w:rPr>
+          <w:bCs/>
+        </w:rPr>
+        <w:t>. Light blue and red circular points and trendlines indicate measurements collected from uninoculated plants, while dark blue and red triangular points indicate measurements collected from inoculated plants. Solid trendlines indicate regression slopes that are different from zero (</w:t>
+      </w:r>
+      <w:r>
+        <w:rPr>
+          <w:bCs/>
+          <w:i/>
+          <w:iCs/>
+        </w:rPr>
+        <w:t>p</w:t>
+      </w:r>
+      <w:r>
+        <w:rPr>
+          <w:bCs/>
+        </w:rPr>
+        <w:t>&lt;0.05), while dashed trendlines indicate slopes that are not distinguishable from zero (</w:t>
+      </w:r>
+      <w:r>
+        <w:rPr>
+          <w:bCs/>
+          <w:i/>
+          <w:iCs/>
+        </w:rPr>
+        <w:t>p</w:t>
+      </w:r>
+      <w:r>
+        <w:rPr>
+          <w:bCs/>
+        </w:rPr>
+        <w:t>&gt;0.05).</w:t>
+      </w:r>
+    </w:p>
+    <w:p>
+      <w:pPr>
+        <w:rPr>
+          <w:b/>
+        </w:rPr>
+      </w:pPr>
+      <w:r>
+        <w:rPr>
+          <w:b/>
+        </w:rPr>
+        <w:br w:type="page"/>
+      </w:r>
+    </w:p>
+    <w:p>
+      <w:pPr>
+        <w:spacing w:line="360" w:lineRule="auto"/>
+        <w:rPr>
+          <w:b/>
+        </w:rPr>
+      </w:pPr>
+      <w:r>
+        <w:rPr>
+          <w:b/>
+        </w:rPr>
+        <w:lastRenderedPageBreak/>
+        <w:t>Figure S</w:t>
+      </w:r>
+      <w:r>
+        <w:rPr>
+          <w:b/>
+        </w:rPr>
+        <w:t>4</w:t>
+      </w:r>
+    </w:p>
+    <w:p>
+      <w:pPr>
+        <w:spacing w:line="360" w:lineRule="auto"/>
+        <w:rPr>
+          <w:b/>
+        </w:rPr>
+      </w:pPr>
+      <w:r>
+        <w:rPr>
+          <w:b/>
+          <w:noProof/>
+        </w:rPr>
+        <w:drawing>
+          <wp:inline distT="0" distB="0" distL="0" distR="0" wp14:anchorId="5E33E483" wp14:editId="320C6460">
+            <wp:extent cx="5943600" cy="1981200"/>
+            <wp:effectExtent l="0" t="0" r="0" b="0"/>
+            <wp:docPr id="46703223" name="Picture 1" descr="A diagram of soil fertilization&#10;&#10;Description automatically generated"/>
+            <wp:cNvGraphicFramePr>
+              <a:graphicFrameLocks xmlns:a="http://schemas.openxmlformats.org/drawingml/2006/main" noChangeAspect="1"/>
+            </wp:cNvGraphicFramePr>
+            <a:graphic xmlns:a="http://schemas.openxmlformats.org/drawingml/2006/main">
+              <a:graphicData uri="http://schemas.openxmlformats.org/drawingml/2006/picture">
+                <pic:pic xmlns:pic="http://schemas.openxmlformats.org/drawingml/2006/picture">
+                  <pic:nvPicPr>
+                    <pic:cNvPr id="46703223" name="Picture 1" descr="A diagram of soil fertilization&#10;&#10;Description automatically generated"/>
                     <pic:cNvPicPr/>
                   </pic:nvPicPr>
                   <pic:blipFill>
@@ -12205,7 +12393,7 @@
                   <pic:spPr>
                     <a:xfrm>
                       <a:off x="0" y="0"/>
-                      <a:ext cx="4548139" cy="2923734"/>
+                      <a:ext cx="5943600" cy="1981200"/>
                     </a:xfrm>
                     <a:prstGeom prst="rect">
                       <a:avLst/>
@@ -12260,19 +12448,77 @@
         <w:rPr>
           <w:rFonts w:cs="Times New Roman"/>
         </w:rPr>
-        <w:t xml:space="preserve"> and fertilization inoculation on photosynthetic nitrogen-use efficiency. </w:t>
-      </w:r>
-      <w:r>
-        <w:rPr>
-          <w:bCs/>
-        </w:rPr>
-        <w:t>Fertilization is represented on the x-axis. Red shaded points and trendlines indicate plants grown under elevated CO</w:t>
-      </w:r>
-      <w:r>
-        <w:rPr>
-          <w:bCs/>
+        <w:t xml:space="preserve"> and fertilization inoculation on belowground carbon biomass (a) and total nitrogen biomass (b). Bel</w:t>
+      </w:r>
+      <w:r>
+        <w:rPr>
+          <w:rFonts w:cs="Times New Roman"/>
+        </w:rPr>
+        <w:t>ow</w:t>
+      </w:r>
+      <w:r>
+        <w:rPr>
+          <w:rFonts w:cs="Times New Roman"/>
+        </w:rPr>
+        <w:t xml:space="preserve">ground carbon biomass is the numerator of </w:t>
+      </w:r>
+      <w:proofErr w:type="spellStart"/>
+      <w:r>
+        <w:rPr>
+          <w:rFonts w:cs="Times New Roman"/>
+          <w:i/>
+          <w:iCs/>
+        </w:rPr>
+        <w:t>N</w:t>
+      </w:r>
+      <w:r>
+        <w:rPr>
+          <w:rFonts w:cs="Times New Roman"/>
           <w:vertAlign w:val="subscript"/>
         </w:rPr>
+        <w:t>cost</w:t>
+      </w:r>
+      <w:proofErr w:type="spellEnd"/>
+      <w:r>
+        <w:rPr>
+          <w:rFonts w:cs="Times New Roman"/>
+        </w:rPr>
+        <w:t xml:space="preserve">, while total nitrogen biomass is the denominator of </w:t>
+      </w:r>
+      <w:proofErr w:type="spellStart"/>
+      <w:r>
+        <w:rPr>
+          <w:rFonts w:cs="Times New Roman"/>
+          <w:i/>
+          <w:iCs/>
+        </w:rPr>
+        <w:t>N</w:t>
+      </w:r>
+      <w:r>
+        <w:rPr>
+          <w:rFonts w:cs="Times New Roman"/>
+          <w:vertAlign w:val="subscript"/>
+        </w:rPr>
+        <w:t>cost</w:t>
+      </w:r>
+      <w:proofErr w:type="spellEnd"/>
+      <w:r>
+        <w:rPr>
+          <w:rFonts w:cs="Times New Roman"/>
+        </w:rPr>
+        <w:t xml:space="preserve">. </w:t>
+      </w:r>
+      <w:r>
+        <w:rPr>
+          <w:bCs/>
+        </w:rPr>
+        <w:t>Fertilization is represented on the x-axis in all panels. Red shaded points and trendlines indicate plants grown under elevated CO</w:t>
+      </w:r>
+      <w:r>
+        <w:rPr>
+          <w:bCs/>
+          <w:vertAlign w:val="subscript"/>
+        </w:rPr>
         <w:t>2</w:t>
       </w:r>
       <w:r>
@@ -12292,7 +12538,7 @@
         <w:rPr>
           <w:bCs/>
         </w:rPr>
-        <w:t>. Lighter blue and red circular points and trendlines indicate measurements collected from uninoculated plants, while darker blue and red triangular points indicate measurements collected from inoculated plants. Solid trendlines indicate regression slopes that are different from zero (</w:t>
+        <w:t>. Light blue and red circular points and trendlines indicate measurements collected from uninoculated plants, while dark blue and red triangular points indicate measurements collected from inoculated plants. Solid trendlines indicate regression slopes that are different from zero (</w:t>
       </w:r>
       <w:r>
         <w:rPr>
@@ -12340,15 +12586,21 @@
       <w:pPr>
         <w:spacing w:line="360" w:lineRule="auto"/>
         <w:rPr>
+          <w:bCs/>
+        </w:rPr>
+      </w:pPr>
+      <w:r>
+        <w:rPr>
           <w:b/>
         </w:rPr>
-      </w:pPr>
+        <w:lastRenderedPageBreak/>
+        <w:t xml:space="preserve">Figure </w:t>
+      </w:r>
       <w:r>
         <w:rPr>
           <w:b/>
         </w:rPr>
-        <w:lastRenderedPageBreak/>
-        <w:t>Figure S</w:t>
+        <w:t>S</w:t>
       </w:r>
       <w:r>
         <w:rPr>
@@ -12361,19 +12613,19 @@
       <w:pPr>
         <w:spacing w:line="360" w:lineRule="auto"/>
         <w:rPr>
-          <w:b/>
+          <w:bCs/>
         </w:rPr>
       </w:pPr>
       <w:r>
         <w:rPr>
-          <w:b/>
+          <w:bCs/>
           <w:noProof/>
         </w:rPr>
         <w:drawing>
-          <wp:inline distT="0" distB="0" distL="0" distR="0" wp14:anchorId="5E33E483" wp14:editId="320C6460">
+          <wp:inline distT="0" distB="0" distL="0" distR="0" wp14:anchorId="3B003804" wp14:editId="02833D75">
             <wp:extent cx="5943600" cy="1981200"/>
             <wp:effectExtent l="0" t="0" r="0" b="0"/>
-            <wp:docPr id="46703223" name="Picture 1" descr="A diagram of soil fertilization&#10;&#10;Description automatically generated"/>
+            <wp:docPr id="846558223" name="Picture 6" descr="A diagram of soil fertilization&#10;&#10;Description automatically generated"/>
             <wp:cNvGraphicFramePr>
               <a:graphicFrameLocks xmlns:a="http://schemas.openxmlformats.org/drawingml/2006/main" noChangeAspect="1"/>
             </wp:cNvGraphicFramePr>
@@ -12381,7 +12633,7 @@
               <a:graphicData uri="http://schemas.openxmlformats.org/drawingml/2006/picture">
                 <pic:pic xmlns:pic="http://schemas.openxmlformats.org/drawingml/2006/picture">
                   <pic:nvPicPr>
-                    <pic:cNvPr id="46703223" name="Picture 1" descr="A diagram of soil fertilization&#10;&#10;Description automatically generated"/>
+                    <pic:cNvPr id="846558223" name="Picture 6" descr="A diagram of soil fertilization&#10;&#10;Description automatically generated"/>
                     <pic:cNvPicPr/>
                   </pic:nvPicPr>
                   <pic:blipFill>
@@ -12416,395 +12668,137 @@
       <w:pPr>
         <w:spacing w:line="360" w:lineRule="auto"/>
         <w:rPr>
-          <w:rFonts w:cs="Times New Roman"/>
+          <w:bCs/>
         </w:rPr>
       </w:pPr>
       <w:r>
         <w:rPr>
           <w:b/>
         </w:rPr>
-        <w:t>Figure S</w:t>
+        <w:t xml:space="preserve">Figure </w:t>
       </w:r>
       <w:r>
         <w:rPr>
           <w:b/>
         </w:rPr>
+        <w:t>S</w:t>
+      </w:r>
+      <w:r>
+        <w:rPr>
+          <w:b/>
+        </w:rPr>
         <w:t>5</w:t>
       </w:r>
       <w:r>
         <w:rPr>
-          <w:b/>
+          <w:bCs/>
+        </w:rPr>
+        <w:t xml:space="preserve"> Effects of nitrogen fertilization, inoculation treatment, and CO</w:t>
+      </w:r>
+      <w:r>
+        <w:rPr>
+          <w:bCs/>
+          <w:vertAlign w:val="subscript"/>
+        </w:rPr>
+        <w:t>2</w:t>
+      </w:r>
+      <w:r>
+        <w:rPr>
+          <w:bCs/>
+        </w:rPr>
+        <w:t xml:space="preserve"> treatment on nodule biomass (</w:t>
+      </w:r>
+      <w:r>
+        <w:rPr>
+          <w:bCs/>
+        </w:rPr>
+        <w:t>a</w:t>
+      </w:r>
+      <w:r>
+        <w:rPr>
+          <w:bCs/>
+        </w:rPr>
+        <w:t>)</w:t>
+      </w:r>
+      <w:r>
+        <w:rPr>
+          <w:bCs/>
+        </w:rPr>
+        <w:t xml:space="preserve"> and</w:t>
+      </w:r>
+      <w:r>
+        <w:rPr>
+          <w:bCs/>
         </w:rPr>
         <w:t xml:space="preserve"> </w:t>
       </w:r>
       <w:r>
         <w:rPr>
-          <w:rFonts w:cs="Times New Roman"/>
-        </w:rPr>
-        <w:t>Effects of CO</w:t>
-      </w:r>
-      <w:r>
-        <w:rPr>
-          <w:rFonts w:cs="Times New Roman"/>
+          <w:bCs/>
+        </w:rPr>
+        <w:t xml:space="preserve">root </w:t>
+      </w:r>
+      <w:r>
+        <w:rPr>
+          <w:bCs/>
+        </w:rPr>
+        <w:t>nodule</w:t>
+      </w:r>
+      <w:r>
+        <w:rPr>
+          <w:bCs/>
+        </w:rPr>
+        <w:t xml:space="preserve"> biomass</w:t>
+      </w:r>
+      <w:r>
+        <w:rPr>
+          <w:bCs/>
+        </w:rPr>
+        <w:t>: root biomass (</w:t>
+      </w:r>
+      <w:r>
+        <w:rPr>
+          <w:bCs/>
+        </w:rPr>
+        <w:t>b).</w:t>
+      </w:r>
+      <w:r>
+        <w:rPr>
+          <w:bCs/>
+        </w:rPr>
+        <w:t xml:space="preserve"> </w:t>
+      </w:r>
+      <w:r>
+        <w:rPr>
+          <w:bCs/>
+        </w:rPr>
+        <w:t>Fertilization is represented on the x-axis. Red shaded points and trendlines indicate plants grown under elevated CO</w:t>
+      </w:r>
+      <w:r>
+        <w:rPr>
+          <w:bCs/>
           <w:vertAlign w:val="subscript"/>
         </w:rPr>
         <w:t>2</w:t>
       </w:r>
       <w:r>
         <w:rPr>
-          <w:rFonts w:cs="Times New Roman"/>
-        </w:rPr>
-        <w:t xml:space="preserve"> and fertilization inoculation on belowground carbon biomass (a) and total nitrogen biomass (b). Bel</w:t>
-      </w:r>
-      <w:r>
-        <w:rPr>
-          <w:rFonts w:cs="Times New Roman"/>
-        </w:rPr>
-        <w:t>ow</w:t>
-      </w:r>
-      <w:r>
-        <w:rPr>
-          <w:rFonts w:cs="Times New Roman"/>
-        </w:rPr>
-        <w:t xml:space="preserve">ground carbon biomass is the numerator of </w:t>
-      </w:r>
-      <w:proofErr w:type="spellStart"/>
-      <w:r>
-        <w:rPr>
-          <w:rFonts w:cs="Times New Roman"/>
-          <w:i/>
-          <w:iCs/>
-        </w:rPr>
-        <w:t>N</w:t>
-      </w:r>
-      <w:r>
-        <w:rPr>
-          <w:rFonts w:cs="Times New Roman"/>
+          <w:bCs/>
+        </w:rPr>
+        <w:t>, while blue shaded points and trendlines indicate plants grown under ambient CO</w:t>
+      </w:r>
+      <w:r>
+        <w:rPr>
+          <w:bCs/>
           <w:vertAlign w:val="subscript"/>
         </w:rPr>
-        <w:t>cost</w:t>
-      </w:r>
-      <w:proofErr w:type="spellEnd"/>
-      <w:r>
-        <w:rPr>
-          <w:rFonts w:cs="Times New Roman"/>
-        </w:rPr>
-        <w:t xml:space="preserve">, while total nitrogen biomass is the denominator of </w:t>
-      </w:r>
-      <w:proofErr w:type="spellStart"/>
-      <w:r>
-        <w:rPr>
-          <w:rFonts w:cs="Times New Roman"/>
-          <w:i/>
-          <w:iCs/>
-        </w:rPr>
-        <w:t>N</w:t>
-      </w:r>
-      <w:r>
-        <w:rPr>
-          <w:rFonts w:cs="Times New Roman"/>
-          <w:vertAlign w:val="subscript"/>
-        </w:rPr>
-        <w:t>cost</w:t>
-      </w:r>
-      <w:proofErr w:type="spellEnd"/>
-      <w:r>
-        <w:rPr>
-          <w:rFonts w:cs="Times New Roman"/>
-        </w:rPr>
-        <w:t xml:space="preserve">. </w:t>
-      </w:r>
-      <w:r>
-        <w:rPr>
-          <w:bCs/>
-        </w:rPr>
-        <w:t>Fertilization is represented on the x-axis in all panels. Red shaded points and trendlines indicate plants grown under elevated CO</w:t>
-      </w:r>
-      <w:r>
-        <w:rPr>
-          <w:bCs/>
-          <w:vertAlign w:val="subscript"/>
-        </w:rPr>
         <w:t>2</w:t>
       </w:r>
       <w:r>
         <w:rPr>
           <w:bCs/>
         </w:rPr>
-        <w:t>, while blue shaded points and trendlines indicate plants grown under ambient CO</w:t>
-      </w:r>
-      <w:r>
-        <w:rPr>
-          <w:bCs/>
-          <w:vertAlign w:val="subscript"/>
-        </w:rPr>
-        <w:t>2</w:t>
-      </w:r>
-      <w:r>
-        <w:rPr>
-          <w:bCs/>
-        </w:rPr>
-        <w:t>. Lighter blue and red circular points and trendlines indicate measurements collected from uninoculated plants, while darker blue and red triangular points indicate measurements collected from inoculated plants. Solid trendlines indicate regression slopes that are different from zero (</w:t>
-      </w:r>
-      <w:r>
-        <w:rPr>
-          <w:bCs/>
-          <w:i/>
-          <w:iCs/>
-        </w:rPr>
-        <w:t>p</w:t>
-      </w:r>
-      <w:r>
-        <w:rPr>
-          <w:bCs/>
-        </w:rPr>
-        <w:t>&lt;0.05), while dashed trendlines indicate slopes that are not distinguishable from zero (</w:t>
-      </w:r>
-      <w:r>
-        <w:rPr>
-          <w:bCs/>
-          <w:i/>
-          <w:iCs/>
-        </w:rPr>
-        <w:t>p</w:t>
-      </w:r>
-      <w:r>
-        <w:rPr>
-          <w:bCs/>
-        </w:rPr>
-        <w:t>&gt;0.05).</w:t>
-      </w:r>
-    </w:p>
-    <w:p>
-      <w:pPr>
-        <w:rPr>
-          <w:b/>
-        </w:rPr>
-      </w:pPr>
-      <w:r>
-        <w:rPr>
-          <w:b/>
-        </w:rPr>
-        <w:br w:type="page"/>
-      </w:r>
-    </w:p>
-    <w:p>
-      <w:pPr>
-        <w:spacing w:line="360" w:lineRule="auto"/>
-        <w:rPr>
-          <w:bCs/>
-        </w:rPr>
-      </w:pPr>
-      <w:r>
-        <w:rPr>
-          <w:b/>
-        </w:rPr>
-        <w:lastRenderedPageBreak/>
-        <w:t xml:space="preserve">Figure </w:t>
-      </w:r>
-      <w:r>
-        <w:rPr>
-          <w:b/>
-        </w:rPr>
-        <w:t>S</w:t>
-      </w:r>
-      <w:r>
-        <w:rPr>
-          <w:b/>
-        </w:rPr>
-        <w:t>6</w:t>
-      </w:r>
-    </w:p>
-    <w:p>
-      <w:pPr>
-        <w:spacing w:line="360" w:lineRule="auto"/>
-        <w:rPr>
-          <w:bCs/>
-        </w:rPr>
-      </w:pPr>
-      <w:r>
-        <w:rPr>
-          <w:bCs/>
-          <w:noProof/>
-        </w:rPr>
-        <w:drawing>
-          <wp:inline distT="0" distB="0" distL="0" distR="0" wp14:anchorId="3B003804" wp14:editId="02833D75">
-            <wp:extent cx="5943600" cy="1981200"/>
-            <wp:effectExtent l="0" t="0" r="0" b="0"/>
-            <wp:docPr id="846558223" name="Picture 6" descr="A diagram of soil fertilization&#10;&#10;Description automatically generated"/>
-            <wp:cNvGraphicFramePr>
-              <a:graphicFrameLocks xmlns:a="http://schemas.openxmlformats.org/drawingml/2006/main" noChangeAspect="1"/>
-            </wp:cNvGraphicFramePr>
-            <a:graphic xmlns:a="http://schemas.openxmlformats.org/drawingml/2006/main">
-              <a:graphicData uri="http://schemas.openxmlformats.org/drawingml/2006/picture">
-                <pic:pic xmlns:pic="http://schemas.openxmlformats.org/drawingml/2006/picture">
-                  <pic:nvPicPr>
-                    <pic:cNvPr id="846558223" name="Picture 6" descr="A diagram of soil fertilization&#10;&#10;Description automatically generated"/>
-                    <pic:cNvPicPr/>
-                  </pic:nvPicPr>
-                  <pic:blipFill>
-                    <a:blip r:embed="rId13" cstate="print">
-                      <a:extLst>
-                        <a:ext uri="{28A0092B-C50C-407E-A947-70E740481C1C}">
-                          <a14:useLocalDpi xmlns:a14="http://schemas.microsoft.com/office/drawing/2010/main" val="0"/>
-                        </a:ext>
-                      </a:extLst>
-                    </a:blip>
-                    <a:stretch>
-                      <a:fillRect/>
-                    </a:stretch>
-                  </pic:blipFill>
-                  <pic:spPr>
-                    <a:xfrm>
-                      <a:off x="0" y="0"/>
-                      <a:ext cx="5943600" cy="1981200"/>
-                    </a:xfrm>
-                    <a:prstGeom prst="rect">
-                      <a:avLst/>
-                    </a:prstGeom>
-                  </pic:spPr>
-                </pic:pic>
-              </a:graphicData>
-            </a:graphic>
-          </wp:inline>
-        </w:drawing>
-      </w:r>
-    </w:p>
-    <w:p>
-      <w:pPr>
-        <w:spacing w:line="360" w:lineRule="auto"/>
-        <w:rPr>
-          <w:bCs/>
-        </w:rPr>
-      </w:pPr>
-      <w:r>
-        <w:rPr>
-          <w:b/>
-        </w:rPr>
-        <w:t xml:space="preserve">Figure </w:t>
-      </w:r>
-      <w:r>
-        <w:rPr>
-          <w:b/>
-        </w:rPr>
-        <w:t>S</w:t>
-      </w:r>
-      <w:r>
-        <w:rPr>
-          <w:b/>
-        </w:rPr>
-        <w:t>6</w:t>
-      </w:r>
-      <w:r>
-        <w:rPr>
-          <w:bCs/>
-        </w:rPr>
-        <w:t xml:space="preserve"> Effects of nitrogen fertilization, inoculation treatment, and CO</w:t>
-      </w:r>
-      <w:r>
-        <w:rPr>
-          <w:bCs/>
-          <w:vertAlign w:val="subscript"/>
-        </w:rPr>
-        <w:t>2</w:t>
-      </w:r>
-      <w:r>
-        <w:rPr>
-          <w:bCs/>
-        </w:rPr>
-        <w:t xml:space="preserve"> treatment on nodule biomass (</w:t>
-      </w:r>
-      <w:r>
-        <w:rPr>
-          <w:bCs/>
-        </w:rPr>
-        <w:t>a</w:t>
-      </w:r>
-      <w:r>
-        <w:rPr>
-          <w:bCs/>
-        </w:rPr>
-        <w:t>)</w:t>
-      </w:r>
-      <w:r>
-        <w:rPr>
-          <w:bCs/>
-        </w:rPr>
-        <w:t xml:space="preserve"> and</w:t>
-      </w:r>
-      <w:r>
-        <w:rPr>
-          <w:bCs/>
-        </w:rPr>
-        <w:t xml:space="preserve"> </w:t>
-      </w:r>
-      <w:r>
-        <w:rPr>
-          <w:bCs/>
-        </w:rPr>
-        <w:t xml:space="preserve">root </w:t>
-      </w:r>
-      <w:r>
-        <w:rPr>
-          <w:bCs/>
-        </w:rPr>
-        <w:t>nodule</w:t>
-      </w:r>
-      <w:r>
-        <w:rPr>
-          <w:bCs/>
-        </w:rPr>
-        <w:t xml:space="preserve"> biomass</w:t>
-      </w:r>
-      <w:r>
-        <w:rPr>
-          <w:bCs/>
-        </w:rPr>
-        <w:t>: root biomass (</w:t>
-      </w:r>
-      <w:r>
-        <w:rPr>
-          <w:bCs/>
-        </w:rPr>
-        <w:t>b).</w:t>
-      </w:r>
-      <w:r>
-        <w:rPr>
-          <w:bCs/>
-        </w:rPr>
-        <w:t xml:space="preserve"> </w:t>
-      </w:r>
-      <w:r>
-        <w:rPr>
-          <w:bCs/>
-        </w:rPr>
-        <w:t>Fertilization is represented on the x-axis. Red shaded points and trendlines indicate plants grown under elevated CO</w:t>
-      </w:r>
-      <w:r>
-        <w:rPr>
-          <w:bCs/>
-          <w:vertAlign w:val="subscript"/>
-        </w:rPr>
-        <w:t>2</w:t>
-      </w:r>
-      <w:r>
-        <w:rPr>
-          <w:bCs/>
-        </w:rPr>
-        <w:t>, while blue shaded points and trendlines indicate plants grown under ambient CO</w:t>
-      </w:r>
-      <w:r>
-        <w:rPr>
-          <w:bCs/>
-          <w:vertAlign w:val="subscript"/>
-        </w:rPr>
-        <w:t>2</w:t>
-      </w:r>
-      <w:r>
-        <w:rPr>
-          <w:bCs/>
-        </w:rPr>
-        <w:t>. Lighter blue and red circular points and trendlines indicate measurements collected from uninoculated plants, while darker blue and red triangular points indicate measurements collected from inoculated plants. Solid trendlines indicate regression slopes that are different from zero (</w:t>
+        <w:t>. Light blue and red circular points and trendlines indicate measurements collected from uninoculated plants, while dark blue and red triangular points indicate measurements collected from inoculated plants. Solid trendlines indicate regression slopes that are different from zero (</w:t>
       </w:r>
       <w:r>
         <w:rPr>
@@ -13037,7 +13031,7 @@
         <w:sz w:val="16"/>
         <w:szCs w:val="16"/>
       </w:rPr>
-      <w:t>Optimal resource investment controls leaf acclimation to CO</w:t>
+      <w:t>N supply and demand control plant responses to CO</w:t>
     </w:r>
     <w:r>
       <w:rPr>
@@ -13484,7 +13478,6 @@
   <w:style w:type="character" w:default="1" w:styleId="DefaultParagraphFont">
     <w:name w:val="Default Paragraph Font"/>
     <w:uiPriority w:val="1"/>
-    <w:semiHidden/>
     <w:unhideWhenUsed/>
   </w:style>
   <w:style w:type="table" w:default="1" w:styleId="TableNormal">

</xml_diff>